<commit_message>
Word fájl feltöltése (Végleges)
</commit_message>
<xml_diff>
--- a/Konfilktus kezelés.docx
+++ b/Konfilktus kezelés.docx
@@ -73,7 +73,43 @@
           <w:sz w:val="24"/>
           <w:szCs w:val="24"/>
         </w:rPr>
-        <w:t xml:space="preserve">, az én ismerőseim (Edzőm, közeli barátaim) és Én (Erik). Most egy kicsit jellemezném ezeket a résztvevőket. Kezdjük is Annával. Ő egy eléggé félős, mégis nagyszájú, egoista lány. Folytatnám a lány nővérével. Ez a személy egy eléggé háttérbe mocorgó, mégis mindent megtesz azért, hogy neked rosszabb legyen személy. A lány barátaival folytatnám. Nelli, ő egy nagyon visszahúzódó lány, igazából, végig csak ott volt és semmit nem csinált, de egyszer kinyílt a szája. Dalma, ő mindent megtett volna azért, hogy az Annát senki se bántsa, eléggé agresszív. Timi, Anna legjobb barátnője, ő ott volt mint lelki támasz, és semmit sem csinált. Dávid, egy agresszív, nagyszájú, egoista, tapló, érzéketlen és </w:t>
+        <w:t xml:space="preserve">, az én ismerőseim (Edzőm, közeli barátaim) és Én (Erik). Most egy kicsit jellemezném ezeket a résztvevőket. Kezdjük is Annával. Ő egy eléggé félős, mégis nagyszájú, egoista lány. Folytatnám a lány nővérével. Ez a személy egy eléggé háttérbe mocorgó, mégis mindent megtesz azért, hogy neked rosszabb legyen személy. A lány barátaival folytatnám. Nelli, ő egy nagyon visszahúzódó lány, igazából, végig csak ott volt és semmit nem csinált, de egyszer kinyílt a szája. Dalma, ő mindent megtett volna azért, hogy az Annát senki se </w:t>
+      </w:r>
+      <w:proofErr w:type="spellStart"/>
+      <w:r>
+        <w:rPr>
+          <w:rFonts w:ascii="Times New Roman" w:hAnsi="Times New Roman" w:cs="Times New Roman"/>
+          <w:sz w:val="24"/>
+          <w:szCs w:val="24"/>
+        </w:rPr>
+        <w:t>bántsa</w:t>
+      </w:r>
+      <w:proofErr w:type="spellEnd"/>
+      <w:r>
+        <w:rPr>
+          <w:rFonts w:ascii="Times New Roman" w:hAnsi="Times New Roman" w:cs="Times New Roman"/>
+          <w:sz w:val="24"/>
+          <w:szCs w:val="24"/>
+        </w:rPr>
+        <w:t xml:space="preserve">, eléggé agresszív. Timi, Anna legjobb barátnője, ő ott </w:t>
+      </w:r>
+      <w:proofErr w:type="gramStart"/>
+      <w:r>
+        <w:rPr>
+          <w:rFonts w:ascii="Times New Roman" w:hAnsi="Times New Roman" w:cs="Times New Roman"/>
+          <w:sz w:val="24"/>
+          <w:szCs w:val="24"/>
+        </w:rPr>
+        <w:t>volt</w:t>
+      </w:r>
+      <w:proofErr w:type="gramEnd"/>
+      <w:r>
+        <w:rPr>
+          <w:rFonts w:ascii="Times New Roman" w:hAnsi="Times New Roman" w:cs="Times New Roman"/>
+          <w:sz w:val="24"/>
+          <w:szCs w:val="24"/>
+        </w:rPr>
+        <w:t xml:space="preserve"> mint lelki támasz, és semmit sem csinált. Dávid, egy agresszív, nagyszájú, egoista, tapló, érzéketlen és </w:t>
       </w:r>
       <w:r>
         <w:rPr>
@@ -105,7 +141,43 @@
           <w:sz w:val="24"/>
           <w:szCs w:val="24"/>
         </w:rPr>
-        <w:t>személy. Probléma. Na igen, ez egy eléggé bonyolult történet, de kezdjük el a legelején, 2020  tavasz eleje, megismerkedtünk Annával, egy nagyon kedves osztálytársamon keresztül, akivel azóta nagyon rosszba lettünk. A lány először kedves volt, egészen a konfliktus kezdetéig (2020 nyár eleje-közepe), olyan sűrűn váltogatta a párjait, mint jobb helyeken a fehérneműt szokás. Egyre jobb viszonyba kerültünk, esélye volt ahhoz, hogy eljöjjön a családja a Bajai Halfőző fesztiválra, és ugye nálunk aludjanak, de ezzel nem éltek. Egy szép nyári reggelen megcsörrent a telefonom amivel ugye engem felkeltettek, így eléggé morcos voltam. A lány akkori párja volt, ugye akire Dávidként fogok hivatkozni. Felhívott és a következőket mondta nekem kora reggel a telefonba, ez pontos idézés lesz. Az üzenete:</w:t>
+        <w:t xml:space="preserve">személy. Probléma. </w:t>
+      </w:r>
+      <w:proofErr w:type="gramStart"/>
+      <w:r>
+        <w:rPr>
+          <w:rFonts w:ascii="Times New Roman" w:hAnsi="Times New Roman" w:cs="Times New Roman"/>
+          <w:sz w:val="24"/>
+          <w:szCs w:val="24"/>
+        </w:rPr>
+        <w:t>Na</w:t>
+      </w:r>
+      <w:proofErr w:type="gramEnd"/>
+      <w:r>
+        <w:rPr>
+          <w:rFonts w:ascii="Times New Roman" w:hAnsi="Times New Roman" w:cs="Times New Roman"/>
+          <w:sz w:val="24"/>
+          <w:szCs w:val="24"/>
+        </w:rPr>
+        <w:t xml:space="preserve"> igen, ez egy eléggé bonyolult történet, de kezdjük el a legelején, 2020  tavasz eleje, megismerkedtünk Annával, egy nagyon kedves osztálytársamon keresztül, akivel azóta nagyon rosszba lettünk. A lány először kedves volt, egészen a konfliktus kezdetéig (2020 nyár eleje-közepe), olyan sűrűn váltogatta a párjait, mint jobb helyeken a fehérneműt szokás. Egyre jobb viszonyba kerültünk, esélye volt ahhoz, hogy eljöjjön a családja a Bajai Halfőző fesztiválra, és ugye nálunk aludjanak, de ezzel nem éltek. Egy szép nyári reggelen megcsörrent a </w:t>
+      </w:r>
+      <w:proofErr w:type="gramStart"/>
+      <w:r>
+        <w:rPr>
+          <w:rFonts w:ascii="Times New Roman" w:hAnsi="Times New Roman" w:cs="Times New Roman"/>
+          <w:sz w:val="24"/>
+          <w:szCs w:val="24"/>
+        </w:rPr>
+        <w:t>telefonom</w:t>
+      </w:r>
+      <w:proofErr w:type="gramEnd"/>
+      <w:r>
+        <w:rPr>
+          <w:rFonts w:ascii="Times New Roman" w:hAnsi="Times New Roman" w:cs="Times New Roman"/>
+          <w:sz w:val="24"/>
+          <w:szCs w:val="24"/>
+        </w:rPr>
+        <w:t xml:space="preserve"> amivel ugye engem felkeltettek, így eléggé morcos voltam. A lány akkori párja volt, ugye akire Dávidként fogok hivatkozni. Felhívott és a következőket mondta nekem kora reggel a telefonba, ez pontos idézés lesz. Az üzenete:</w:t>
       </w:r>
       <w:r>
         <w:rPr>
@@ -122,7 +194,425 @@
           <w:sz w:val="24"/>
           <w:szCs w:val="24"/>
         </w:rPr>
-        <w:t>délben mikor felkeltem, már a lány hívott. Felvettem. Elkezdett benne a barátja beszélni, hogy ők le fogna jönni akkori lakhelyemre (Szeremle, Kossuth Lajos utca 28.).</w:t>
+        <w:t>délben mikor felkeltem, már a lány hívott. Felvettem. Elkezdett benne a barátja beszélni, hogy ők le fogna jönni akkori lakhelyemre (Sz</w:t>
+      </w:r>
+      <w:r>
+        <w:rPr>
+          <w:rFonts w:ascii="Times New Roman" w:hAnsi="Times New Roman" w:cs="Times New Roman"/>
+          <w:sz w:val="24"/>
+          <w:szCs w:val="24"/>
+        </w:rPr>
+        <w:t xml:space="preserve">eremle, Kossuth Lajos utca 28.), a válaszom két szó volt, „Oké, szia”. Majd csak vártam és vártam egyre jobban teltek a Július eleje, Július közepe, csak hívogattak, és online rendelkeztek csak a kellőnél egy </w:t>
+      </w:r>
+      <w:proofErr w:type="gramStart"/>
+      <w:r>
+        <w:rPr>
+          <w:rFonts w:ascii="Times New Roman" w:hAnsi="Times New Roman" w:cs="Times New Roman"/>
+          <w:sz w:val="24"/>
+          <w:szCs w:val="24"/>
+        </w:rPr>
+        <w:t>kicsivel</w:t>
+      </w:r>
+      <w:proofErr w:type="gramEnd"/>
+      <w:r>
+        <w:rPr>
+          <w:rFonts w:ascii="Times New Roman" w:hAnsi="Times New Roman" w:cs="Times New Roman"/>
+          <w:sz w:val="24"/>
+          <w:szCs w:val="24"/>
+        </w:rPr>
+        <w:t xml:space="preserve"> nagyobb arccal. Egyik kedves barátomat megkértem arra, hogy kérdezzen rá, hogy akkor most mi lesz, és a következő választ kapta. „Még egyelőre váró helyzetbe vagyunk, mert egyedül nem fogok ellene kiállni, az én ismerőseim meg Augusztus elején érnek haza, hogy le bírjunk menni.” Mikor ezt a választ elmondta nekem ez a kedves ismerősöm, én nagyon jót nevettem. Felemelő érzés volt az, hogy fél tőlem, hogy nem mer lejönni, mert fél a vereségtől. Bevallom, ez nekem egy eléggé nagy </w:t>
+      </w:r>
+      <w:proofErr w:type="spellStart"/>
+      <w:r>
+        <w:rPr>
+          <w:rFonts w:ascii="Times New Roman" w:hAnsi="Times New Roman" w:cs="Times New Roman"/>
+          <w:sz w:val="24"/>
+          <w:szCs w:val="24"/>
+        </w:rPr>
+        <w:t>egoboost</w:t>
+      </w:r>
+      <w:proofErr w:type="spellEnd"/>
+      <w:r>
+        <w:rPr>
+          <w:rFonts w:ascii="Times New Roman" w:hAnsi="Times New Roman" w:cs="Times New Roman"/>
+          <w:sz w:val="24"/>
+          <w:szCs w:val="24"/>
+        </w:rPr>
+        <w:t xml:space="preserve"> volt. </w:t>
+      </w:r>
+      <w:proofErr w:type="gramStart"/>
+      <w:r>
+        <w:rPr>
+          <w:rFonts w:ascii="Times New Roman" w:hAnsi="Times New Roman" w:cs="Times New Roman"/>
+          <w:sz w:val="24"/>
+          <w:szCs w:val="24"/>
+        </w:rPr>
+        <w:t>Én továbbra is jártam edzeni, Augusztus elejére én már meg is feledkeztem erről az egészről, mert valahogy az, hogy CS:GO-</w:t>
+      </w:r>
+      <w:proofErr w:type="spellStart"/>
+      <w:r>
+        <w:rPr>
+          <w:rFonts w:ascii="Times New Roman" w:hAnsi="Times New Roman" w:cs="Times New Roman"/>
+          <w:sz w:val="24"/>
+          <w:szCs w:val="24"/>
+        </w:rPr>
+        <w:t>ba</w:t>
+      </w:r>
+      <w:proofErr w:type="spellEnd"/>
+      <w:r>
+        <w:rPr>
+          <w:rFonts w:ascii="Times New Roman" w:hAnsi="Times New Roman" w:cs="Times New Roman"/>
+          <w:sz w:val="24"/>
+          <w:szCs w:val="24"/>
+        </w:rPr>
+        <w:t xml:space="preserve"> kijussak Global </w:t>
+      </w:r>
+      <w:proofErr w:type="spellStart"/>
+      <w:r>
+        <w:rPr>
+          <w:rFonts w:ascii="Times New Roman" w:hAnsi="Times New Roman" w:cs="Times New Roman"/>
+          <w:sz w:val="24"/>
+          <w:szCs w:val="24"/>
+        </w:rPr>
+        <w:t>Elite</w:t>
+      </w:r>
+      <w:proofErr w:type="spellEnd"/>
+      <w:r>
+        <w:rPr>
+          <w:rFonts w:ascii="Times New Roman" w:hAnsi="Times New Roman" w:cs="Times New Roman"/>
+          <w:sz w:val="24"/>
+          <w:szCs w:val="24"/>
+        </w:rPr>
+        <w:t xml:space="preserve"> rangba egy kicsit fontosabb volt, mint egy 13 éves „izom kolosszus” bosszúhadjárata ellenem, aki arra nem volt képes, hogy a saját „Szerelméhez” át menjen fát vágni és segíteni arra hivatkozva, hogy „Nem vagyok otthon”, de mindenki tudta, hogy otthon fekszik.</w:t>
+      </w:r>
+      <w:proofErr w:type="gramEnd"/>
+      <w:r>
+        <w:rPr>
+          <w:rFonts w:ascii="Times New Roman" w:hAnsi="Times New Roman" w:cs="Times New Roman"/>
+          <w:sz w:val="24"/>
+          <w:szCs w:val="24"/>
+        </w:rPr>
+        <w:t xml:space="preserve"> A szemembe nagyon leírta magát, de hát vannak ilyen emberek. Egyszer csak annyit hallok kint, hogy </w:t>
+      </w:r>
+      <w:proofErr w:type="gramStart"/>
+      <w:r>
+        <w:rPr>
+          <w:rFonts w:ascii="Times New Roman" w:hAnsi="Times New Roman" w:cs="Times New Roman"/>
+          <w:sz w:val="24"/>
+          <w:szCs w:val="24"/>
+        </w:rPr>
+        <w:t>csöngetnek</w:t>
+      </w:r>
+      <w:proofErr w:type="gramEnd"/>
+      <w:r>
+        <w:rPr>
+          <w:rFonts w:ascii="Times New Roman" w:hAnsi="Times New Roman" w:cs="Times New Roman"/>
+          <w:sz w:val="24"/>
+          <w:szCs w:val="24"/>
+        </w:rPr>
+        <w:t xml:space="preserve"> és hangos bemondón üvöltöznek be, hogy menjek ki, és verekedjünk. Ugye ebben a beszélgetésben nagyon sok </w:t>
+      </w:r>
+      <w:r>
+        <w:rPr>
+          <w:rFonts w:ascii="Times New Roman" w:hAnsi="Times New Roman" w:cs="Times New Roman"/>
+          <w:sz w:val="24"/>
+          <w:szCs w:val="24"/>
+        </w:rPr>
+        <w:lastRenderedPageBreak/>
+        <w:t xml:space="preserve">édesanyám munkájára </w:t>
+      </w:r>
+      <w:r>
+        <w:rPr>
+          <w:rFonts w:ascii="Times New Roman" w:hAnsi="Times New Roman" w:cs="Times New Roman"/>
+          <w:sz w:val="24"/>
+          <w:szCs w:val="24"/>
+        </w:rPr>
+        <w:t xml:space="preserve">irányuló megjegyzés is érkezett, ezért egy pillanatra azt hittem, hogy édesanyám szól nekem, hogy valamit nem csináltam meg, ezért mentem ki a konyhába, hogy „Hol vagy anyus? Mit kell segíteni?”. Semmi válasz nem érkezett, majd aztán jutott eszembe, hogy édesanyám a szomszédban van. Az utcán síri csönd. Telefonos segítséget kértem édesanyámtól, hogy mit nem csináltam meg. Azt mondta, hogy mindent megcsináltam, és nem érti, hogy mi történt. Igazából ezek az emberek elmentek, vagy legalábbis azt feltételezem a mai napig, hogy akkor elmentek. Aztán kitudja, lehet, hogy a mai napig </w:t>
+      </w:r>
+      <w:proofErr w:type="gramStart"/>
+      <w:r>
+        <w:rPr>
+          <w:rFonts w:ascii="Times New Roman" w:hAnsi="Times New Roman" w:cs="Times New Roman"/>
+          <w:sz w:val="24"/>
+          <w:szCs w:val="24"/>
+        </w:rPr>
+        <w:t>engem  néznek</w:t>
+      </w:r>
+      <w:proofErr w:type="gramEnd"/>
+      <w:r>
+        <w:rPr>
+          <w:rFonts w:ascii="Times New Roman" w:hAnsi="Times New Roman" w:cs="Times New Roman"/>
+          <w:sz w:val="24"/>
+          <w:szCs w:val="24"/>
+        </w:rPr>
+        <w:t xml:space="preserve">, hogy mi csinálok. Már nem nagyon foglalkozom vele, nem érdekel, viszont az Anna nevezetű hölgy nagyon gyakran zaklat engem </w:t>
+      </w:r>
+      <w:proofErr w:type="spellStart"/>
+      <w:r>
+        <w:rPr>
+          <w:rFonts w:ascii="Times New Roman" w:hAnsi="Times New Roman" w:cs="Times New Roman"/>
+          <w:sz w:val="24"/>
+          <w:szCs w:val="24"/>
+        </w:rPr>
+        <w:t>Instán</w:t>
+      </w:r>
+      <w:proofErr w:type="spellEnd"/>
+      <w:r>
+        <w:rPr>
+          <w:rFonts w:ascii="Times New Roman" w:hAnsi="Times New Roman" w:cs="Times New Roman"/>
+          <w:sz w:val="24"/>
+          <w:szCs w:val="24"/>
+        </w:rPr>
+        <w:t xml:space="preserve">, </w:t>
+      </w:r>
+      <w:proofErr w:type="spellStart"/>
+      <w:r>
+        <w:rPr>
+          <w:rFonts w:ascii="Times New Roman" w:hAnsi="Times New Roman" w:cs="Times New Roman"/>
+          <w:sz w:val="24"/>
+          <w:szCs w:val="24"/>
+        </w:rPr>
+        <w:t>FaceBookon</w:t>
+      </w:r>
+      <w:proofErr w:type="spellEnd"/>
+      <w:r>
+        <w:rPr>
+          <w:rFonts w:ascii="Times New Roman" w:hAnsi="Times New Roman" w:cs="Times New Roman"/>
+          <w:sz w:val="24"/>
+          <w:szCs w:val="24"/>
+        </w:rPr>
+        <w:t xml:space="preserve">, </w:t>
+      </w:r>
+      <w:proofErr w:type="spellStart"/>
+      <w:r>
+        <w:rPr>
+          <w:rFonts w:ascii="Times New Roman" w:hAnsi="Times New Roman" w:cs="Times New Roman"/>
+          <w:sz w:val="24"/>
+          <w:szCs w:val="24"/>
+        </w:rPr>
+        <w:t>SnapChaten</w:t>
+      </w:r>
+      <w:proofErr w:type="spellEnd"/>
+      <w:r>
+        <w:rPr>
+          <w:rFonts w:ascii="Times New Roman" w:hAnsi="Times New Roman" w:cs="Times New Roman"/>
+          <w:sz w:val="24"/>
+          <w:szCs w:val="24"/>
+        </w:rPr>
+        <w:t xml:space="preserve">. Ezzel nem lehet mit kezdeni, ha letiltom, csinál egy új accountot, és folytatja, így a megoldás marad az, hogy szimplán ignorálom. </w:t>
+      </w:r>
+      <w:r>
+        <w:rPr>
+          <w:rFonts w:ascii="Times New Roman" w:hAnsi="Times New Roman" w:cs="Times New Roman"/>
+          <w:sz w:val="24"/>
+          <w:szCs w:val="24"/>
+        </w:rPr>
+        <w:t xml:space="preserve">Igazából az esetre érkező reakcióról olyan sok mindent nem tudok mesélni, én a mai napig teljesen nyugodt vagyok, valakik már el is felejtették az esetet, de, hogy ő belőlük milyen reakciókat váltott ki ez az egész ezt nem tudhatom biztosra, ezért ezt a </w:t>
+      </w:r>
+      <w:proofErr w:type="gramStart"/>
+      <w:r>
+        <w:rPr>
+          <w:rFonts w:ascii="Times New Roman" w:hAnsi="Times New Roman" w:cs="Times New Roman"/>
+          <w:sz w:val="24"/>
+          <w:szCs w:val="24"/>
+        </w:rPr>
+        <w:t>szállat</w:t>
+      </w:r>
+      <w:proofErr w:type="gramEnd"/>
+      <w:r>
+        <w:rPr>
+          <w:rFonts w:ascii="Times New Roman" w:hAnsi="Times New Roman" w:cs="Times New Roman"/>
+          <w:sz w:val="24"/>
+          <w:szCs w:val="24"/>
+        </w:rPr>
+        <w:t xml:space="preserve"> annyira nem is szeretném feszegetni. Továbbra is fennálló helyzet marad, mert a lány zaklat, így ezt a konfliktust 100%-</w:t>
+      </w:r>
+      <w:proofErr w:type="spellStart"/>
+      <w:r>
+        <w:rPr>
+          <w:rFonts w:ascii="Times New Roman" w:hAnsi="Times New Roman" w:cs="Times New Roman"/>
+          <w:sz w:val="24"/>
+          <w:szCs w:val="24"/>
+        </w:rPr>
+        <w:t>osan</w:t>
+      </w:r>
+      <w:proofErr w:type="spellEnd"/>
+      <w:r>
+        <w:rPr>
+          <w:rFonts w:ascii="Times New Roman" w:hAnsi="Times New Roman" w:cs="Times New Roman"/>
+          <w:sz w:val="24"/>
+          <w:szCs w:val="24"/>
+        </w:rPr>
+        <w:t xml:space="preserve"> nem lehet lezárni. Végkifejlet az volt, hogy ha néha </w:t>
+      </w:r>
+      <w:proofErr w:type="gramStart"/>
+      <w:r>
+        <w:rPr>
+          <w:rFonts w:ascii="Times New Roman" w:hAnsi="Times New Roman" w:cs="Times New Roman"/>
+          <w:sz w:val="24"/>
+          <w:szCs w:val="24"/>
+        </w:rPr>
+        <w:t>találkozunk</w:t>
+      </w:r>
+      <w:proofErr w:type="gramEnd"/>
+      <w:r>
+        <w:rPr>
+          <w:rFonts w:ascii="Times New Roman" w:hAnsi="Times New Roman" w:cs="Times New Roman"/>
+          <w:sz w:val="24"/>
+          <w:szCs w:val="24"/>
+        </w:rPr>
+        <w:t xml:space="preserve"> elmegyünk egymás fejjel, elfordítsa a fejét, engem pedig egyáltalán nem érdekel, hogy ő mit gondol, vagy, hogy én mit gondolok. Én lezártnak tekintem e</w:t>
+      </w:r>
+      <w:r>
+        <w:rPr>
+          <w:rFonts w:ascii="Times New Roman" w:hAnsi="Times New Roman" w:cs="Times New Roman"/>
+          <w:sz w:val="24"/>
+          <w:szCs w:val="24"/>
+        </w:rPr>
+        <w:t>z</w:t>
+      </w:r>
+      <w:r>
+        <w:rPr>
+          <w:rFonts w:ascii="Times New Roman" w:hAnsi="Times New Roman" w:cs="Times New Roman"/>
+          <w:sz w:val="24"/>
+          <w:szCs w:val="24"/>
+        </w:rPr>
+        <w:t>t a konfliktust</w:t>
+      </w:r>
+      <w:r>
+        <w:rPr>
+          <w:rFonts w:ascii="Times New Roman" w:hAnsi="Times New Roman" w:cs="Times New Roman"/>
+          <w:sz w:val="24"/>
+          <w:szCs w:val="24"/>
+        </w:rPr>
+        <w:t xml:space="preserve">, de a lány szavaival élve „Ő addig nem tekinti lezártnak, míg térden </w:t>
+      </w:r>
+      <w:proofErr w:type="spellStart"/>
+      <w:r>
+        <w:rPr>
+          <w:rFonts w:ascii="Times New Roman" w:hAnsi="Times New Roman" w:cs="Times New Roman"/>
+          <w:sz w:val="24"/>
+          <w:szCs w:val="24"/>
+        </w:rPr>
+        <w:t>csúszva</w:t>
+      </w:r>
+      <w:proofErr w:type="spellEnd"/>
+      <w:r>
+        <w:rPr>
+          <w:rFonts w:ascii="Times New Roman" w:hAnsi="Times New Roman" w:cs="Times New Roman"/>
+          <w:sz w:val="24"/>
+          <w:szCs w:val="24"/>
+        </w:rPr>
+        <w:t xml:space="preserve"> nem </w:t>
+      </w:r>
+      <w:proofErr w:type="spellStart"/>
+      <w:r>
+        <w:rPr>
+          <w:rFonts w:ascii="Times New Roman" w:hAnsi="Times New Roman" w:cs="Times New Roman"/>
+          <w:sz w:val="24"/>
+          <w:szCs w:val="24"/>
+        </w:rPr>
+        <w:t>könyörgök</w:t>
+      </w:r>
+      <w:proofErr w:type="spellEnd"/>
+      <w:r>
+        <w:rPr>
+          <w:rFonts w:ascii="Times New Roman" w:hAnsi="Times New Roman" w:cs="Times New Roman"/>
+          <w:sz w:val="24"/>
+          <w:szCs w:val="24"/>
+        </w:rPr>
+        <w:t xml:space="preserve"> neki, hogy bocsásson meg”, szóval úgy érzem ez a konfliktus így lezáratlan marad. Elkerülni ezt a konfliktust úgy lehet volna, erre ugye több végkifejlet van, de például az nagyon hasznos lett volna, ha nem úgy viselkednek, mint valami 2 éves óvodás, vagy hasonló, szerintem majdnem mindent meglehet beszélni ész érvekkel, jó ez nekem se megy gyakran, de ve</w:t>
+      </w:r>
+      <w:r>
+        <w:rPr>
+          <w:rFonts w:ascii="Times New Roman" w:hAnsi="Times New Roman" w:cs="Times New Roman"/>
+          <w:sz w:val="24"/>
+          <w:szCs w:val="24"/>
+        </w:rPr>
+        <w:t xml:space="preserve">lem mindent meg lehet beszélni, egyszer majd felnő és megérti talán ezeket a gondolatokat. Ez lenne eddigi életem talán legnagyobb konfliktusa, ami velem történt meg, tehát mondhatom azt, hogy </w:t>
+      </w:r>
+      <w:r>
+        <w:rPr>
+          <w:rFonts w:ascii="Times New Roman" w:hAnsi="Times New Roman" w:cs="Times New Roman"/>
+          <w:b/>
+          <w:sz w:val="24"/>
+          <w:szCs w:val="24"/>
+        </w:rPr>
+        <w:t>EZ A TÖRTÉNET MEGTÖRTÉNT ESEMÉNYEKEN ALAPSZIK</w:t>
+      </w:r>
+      <w:proofErr w:type="gramStart"/>
+      <w:r>
+        <w:rPr>
+          <w:rFonts w:ascii="Times New Roman" w:hAnsi="Times New Roman" w:cs="Times New Roman"/>
+          <w:b/>
+          <w:sz w:val="24"/>
+          <w:szCs w:val="24"/>
+        </w:rPr>
+        <w:t>!!!</w:t>
+      </w:r>
+      <w:proofErr w:type="gramEnd"/>
+      <w:r>
+        <w:rPr>
+          <w:rFonts w:ascii="Times New Roman" w:hAnsi="Times New Roman" w:cs="Times New Roman"/>
+          <w:sz w:val="24"/>
+          <w:szCs w:val="24"/>
+        </w:rPr>
+        <w:t xml:space="preserve"> Természetes a felém irányuló párbeszédekben nagyon gyakori üzenet volt, az édesanyám munkájára utaló szókapcsolat, amely a mai </w:t>
+      </w:r>
+      <w:proofErr w:type="gramStart"/>
+      <w:r>
+        <w:rPr>
+          <w:rFonts w:ascii="Times New Roman" w:hAnsi="Times New Roman" w:cs="Times New Roman"/>
+          <w:sz w:val="24"/>
+          <w:szCs w:val="24"/>
+        </w:rPr>
+        <w:t>világban</w:t>
+      </w:r>
+      <w:proofErr w:type="gramEnd"/>
+      <w:r>
+        <w:rPr>
+          <w:rFonts w:ascii="Times New Roman" w:hAnsi="Times New Roman" w:cs="Times New Roman"/>
+          <w:sz w:val="24"/>
+          <w:szCs w:val="24"/>
+        </w:rPr>
+        <w:t xml:space="preserve"> mint egy kötőszóként működik. Így próbáltam ezeken egy picit szépíteni, hogy a cenzúra is elfogadja.</w:t>
+      </w:r>
+      <w:r>
+        <w:rPr>
+          <w:rFonts w:ascii="Times New Roman" w:hAnsi="Times New Roman" w:cs="Times New Roman"/>
+          <w:sz w:val="24"/>
+          <w:szCs w:val="24"/>
+        </w:rPr>
+        <w:t xml:space="preserve"> És minden felemerülő kérdésre a válasz </w:t>
+      </w:r>
+      <w:r>
+        <w:rPr>
+          <w:rFonts w:ascii="Times New Roman" w:hAnsi="Times New Roman" w:cs="Times New Roman"/>
+          <w:b/>
+          <w:sz w:val="24"/>
+          <w:szCs w:val="24"/>
+        </w:rPr>
+        <w:t>„Nem, nem jutottam ki Global Elitebe a CS</w:t>
+      </w:r>
+      <w:proofErr w:type="gramStart"/>
+      <w:r>
+        <w:rPr>
+          <w:rFonts w:ascii="Times New Roman" w:hAnsi="Times New Roman" w:cs="Times New Roman"/>
+          <w:b/>
+          <w:sz w:val="24"/>
+          <w:szCs w:val="24"/>
+        </w:rPr>
+        <w:t>:GO</w:t>
+      </w:r>
+      <w:proofErr w:type="gramEnd"/>
+      <w:r>
+        <w:rPr>
+          <w:rFonts w:ascii="Times New Roman" w:hAnsi="Times New Roman" w:cs="Times New Roman"/>
+          <w:b/>
+          <w:sz w:val="24"/>
+          <w:szCs w:val="24"/>
+        </w:rPr>
+        <w:t xml:space="preserve"> nevezetű játékba”</w:t>
       </w:r>
       <w:bookmarkStart w:id="0" w:name="_GoBack"/>
       <w:bookmarkEnd w:id="0"/>
@@ -827,7 +1317,7 @@
 </file>
 
 <file path=customXml/itemProps1.xml><?xml version="1.0" encoding="utf-8"?>
-<ds:datastoreItem xmlns:ds="http://schemas.openxmlformats.org/officeDocument/2006/customXml" ds:itemID="{3F8BE987-5BAC-4ADB-8205-0174D17E9341}">
+<ds:datastoreItem xmlns:ds="http://schemas.openxmlformats.org/officeDocument/2006/customXml" ds:itemID="{20337170-AF6B-4E9E-BE38-08980A0A1DAD}">
   <ds:schemaRefs>
     <ds:schemaRef ds:uri="http://schemas.openxmlformats.org/officeDocument/2006/bibliography"/>
   </ds:schemaRefs>

</xml_diff>